<commit_message>
Added homework for modules 6 and 7 to biostats-1
</commit_message>
<xml_diff>
--- a/biostats-1/doc/simon-5501-07-t-tests.docx
+++ b/biostats-1/doc/simon-5501-07-t-tests.docx
@@ -18,16 +18,7 @@
           <w:sz w:val="24"/>
           <w:szCs w:val="24"/>
         </w:rPr>
-        <w:t>Homework assignment 0</w:t>
-      </w:r>
-      <w:r>
-        <w:rPr>
-          <w:rFonts w:ascii="Times New Roman" w:hAnsi="Times New Roman" w:cs="Times New Roman"/>
-          <w:color w:val="C00000"/>
-          <w:sz w:val="24"/>
-          <w:szCs w:val="24"/>
-        </w:rPr>
-        <w:t>7</w:t>
+        <w:t>Homework assignment 07</w:t>
       </w:r>
     </w:p>
     <w:p>
@@ -98,6 +89,282 @@
           <w:szCs w:val="24"/>
         </w:rPr>
       </w:pPr>
+      <w:r>
+        <w:rPr>
+          <w:rFonts w:ascii="Times New Roman" w:hAnsi="Times New Roman" w:cs="Times New Roman"/>
+          <w:color w:val="C00000"/>
+          <w:sz w:val="24"/>
+          <w:szCs w:val="24"/>
+        </w:rPr>
+        <w:t>For every assignment, make sure that your graphs conform to the following requirements:</w:t>
+      </w:r>
+    </w:p>
+    <w:p>
+      <w:pPr>
+        <w:pStyle w:val="ListParagraph"/>
+        <w:numPr>
+          <w:ilvl w:val="0"/>
+          <w:numId w:val="2"/>
+        </w:numPr>
+        <w:spacing w:line="259" w:lineRule="auto"/>
+        <w:rPr>
+          <w:rFonts w:ascii="Times New Roman" w:hAnsi="Times New Roman" w:cs="Times New Roman"/>
+          <w:color w:val="C00000"/>
+          <w:sz w:val="24"/>
+          <w:szCs w:val="24"/>
+        </w:rPr>
+      </w:pPr>
+      <w:r>
+        <w:rPr>
+          <w:rFonts w:ascii="Times New Roman" w:hAnsi="Times New Roman" w:cs="Times New Roman"/>
+          <w:color w:val="C00000"/>
+          <w:sz w:val="24"/>
+          <w:szCs w:val="24"/>
+        </w:rPr>
+        <w:t>Do not display unnecessary decimal places on your graph axes.</w:t>
+      </w:r>
+    </w:p>
+    <w:p>
+      <w:pPr>
+        <w:pStyle w:val="ListParagraph"/>
+        <w:numPr>
+          <w:ilvl w:val="0"/>
+          <w:numId w:val="2"/>
+        </w:numPr>
+        <w:spacing w:line="259" w:lineRule="auto"/>
+        <w:rPr>
+          <w:rFonts w:ascii="Times New Roman" w:hAnsi="Times New Roman" w:cs="Times New Roman"/>
+          <w:color w:val="C00000"/>
+          <w:sz w:val="24"/>
+          <w:szCs w:val="24"/>
+        </w:rPr>
+      </w:pPr>
+      <w:r>
+        <w:rPr>
+          <w:rFonts w:ascii="Times New Roman" w:hAnsi="Times New Roman" w:cs="Times New Roman"/>
+          <w:color w:val="C00000"/>
+          <w:sz w:val="24"/>
+          <w:szCs w:val="24"/>
+        </w:rPr>
+        <w:t>Include units of measurement (when appropriate) on graph axis labels</w:t>
+      </w:r>
+    </w:p>
+    <w:p>
+      <w:pPr>
+        <w:pStyle w:val="ListParagraph"/>
+        <w:numPr>
+          <w:ilvl w:val="0"/>
+          <w:numId w:val="2"/>
+        </w:numPr>
+        <w:spacing w:line="259" w:lineRule="auto"/>
+        <w:rPr>
+          <w:rFonts w:ascii="Times New Roman" w:hAnsi="Times New Roman" w:cs="Times New Roman"/>
+          <w:color w:val="C00000"/>
+          <w:sz w:val="24"/>
+          <w:szCs w:val="24"/>
+        </w:rPr>
+      </w:pPr>
+      <w:r>
+        <w:rPr>
+          <w:rFonts w:ascii="Times New Roman" w:hAnsi="Times New Roman" w:cs="Times New Roman"/>
+          <w:color w:val="C00000"/>
+          <w:sz w:val="24"/>
+          <w:szCs w:val="24"/>
+        </w:rPr>
+        <w:t>Avoid the</w:t>
+      </w:r>
+      <w:r>
+        <w:rPr>
+          <w:rFonts w:ascii="Times New Roman" w:hAnsi="Times New Roman" w:cs="Times New Roman"/>
+          <w:color w:val="C00000"/>
+          <w:sz w:val="24"/>
+          <w:szCs w:val="24"/>
+        </w:rPr>
+        <w:t xml:space="preserve"> unnecessary</w:t>
+      </w:r>
+      <w:r>
+        <w:rPr>
+          <w:rFonts w:ascii="Times New Roman" w:hAnsi="Times New Roman" w:cs="Times New Roman"/>
+          <w:color w:val="C00000"/>
+          <w:sz w:val="24"/>
+          <w:szCs w:val="24"/>
+        </w:rPr>
+        <w:t xml:space="preserve"> use of color</w:t>
+      </w:r>
+      <w:r>
+        <w:rPr>
+          <w:rFonts w:ascii="Times New Roman" w:hAnsi="Times New Roman" w:cs="Times New Roman"/>
+          <w:color w:val="C00000"/>
+          <w:sz w:val="24"/>
+          <w:szCs w:val="24"/>
+        </w:rPr>
+        <w:t xml:space="preserve"> unless color is needed to distinguish between groups</w:t>
+      </w:r>
+      <w:r>
+        <w:rPr>
+          <w:rFonts w:ascii="Times New Roman" w:hAnsi="Times New Roman" w:cs="Times New Roman"/>
+          <w:color w:val="C00000"/>
+          <w:sz w:val="24"/>
+          <w:szCs w:val="24"/>
+        </w:rPr>
+        <w:t>. Fill boxes and points with white or transparent colors.</w:t>
+      </w:r>
+    </w:p>
+    <w:p>
+      <w:pPr>
+        <w:pStyle w:val="ListParagraph"/>
+        <w:numPr>
+          <w:ilvl w:val="0"/>
+          <w:numId w:val="2"/>
+        </w:numPr>
+        <w:spacing w:line="259" w:lineRule="auto"/>
+        <w:rPr>
+          <w:rFonts w:ascii="Times New Roman" w:hAnsi="Times New Roman" w:cs="Times New Roman"/>
+          <w:color w:val="C00000"/>
+          <w:sz w:val="24"/>
+          <w:szCs w:val="24"/>
+        </w:rPr>
+      </w:pPr>
+      <w:r>
+        <w:rPr>
+          <w:rFonts w:ascii="Times New Roman" w:hAnsi="Times New Roman" w:cs="Times New Roman"/>
+          <w:color w:val="C00000"/>
+          <w:sz w:val="24"/>
+          <w:szCs w:val="24"/>
+        </w:rPr>
+        <w:t xml:space="preserve">Include ticks on both </w:t>
+      </w:r>
+      <w:proofErr w:type="gramStart"/>
+      <w:r>
+        <w:rPr>
+          <w:rFonts w:ascii="Times New Roman" w:hAnsi="Times New Roman" w:cs="Times New Roman"/>
+          <w:color w:val="C00000"/>
+          <w:sz w:val="24"/>
+          <w:szCs w:val="24"/>
+        </w:rPr>
+        <w:t>axes</w:t>
+      </w:r>
+      <w:proofErr w:type="gramEnd"/>
+    </w:p>
+    <w:p>
+      <w:pPr>
+        <w:pStyle w:val="ListParagraph"/>
+        <w:numPr>
+          <w:ilvl w:val="0"/>
+          <w:numId w:val="2"/>
+        </w:numPr>
+        <w:spacing w:line="259" w:lineRule="auto"/>
+        <w:rPr>
+          <w:rFonts w:ascii="Times New Roman" w:hAnsi="Times New Roman" w:cs="Times New Roman"/>
+          <w:color w:val="C00000"/>
+          <w:sz w:val="24"/>
+          <w:szCs w:val="24"/>
+        </w:rPr>
+      </w:pPr>
+      <w:r>
+        <w:rPr>
+          <w:rFonts w:ascii="Times New Roman" w:hAnsi="Times New Roman" w:cs="Times New Roman"/>
+          <w:color w:val="C00000"/>
+          <w:sz w:val="24"/>
+          <w:szCs w:val="24"/>
+        </w:rPr>
+        <w:t xml:space="preserve">Replace the default title provided by SPSS with one that includes your name and the </w:t>
+      </w:r>
+      <w:proofErr w:type="gramStart"/>
+      <w:r>
+        <w:rPr>
+          <w:rFonts w:ascii="Times New Roman" w:hAnsi="Times New Roman" w:cs="Times New Roman"/>
+          <w:color w:val="C00000"/>
+          <w:sz w:val="24"/>
+          <w:szCs w:val="24"/>
+        </w:rPr>
+        <w:t>date</w:t>
+      </w:r>
+      <w:proofErr w:type="gramEnd"/>
+    </w:p>
+    <w:p>
+      <w:pPr>
+        <w:pStyle w:val="ListParagraph"/>
+        <w:numPr>
+          <w:ilvl w:val="1"/>
+          <w:numId w:val="2"/>
+        </w:numPr>
+        <w:spacing w:line="259" w:lineRule="auto"/>
+        <w:rPr>
+          <w:rFonts w:ascii="Times New Roman" w:hAnsi="Times New Roman" w:cs="Times New Roman"/>
+          <w:color w:val="C00000"/>
+          <w:sz w:val="24"/>
+          <w:szCs w:val="24"/>
+        </w:rPr>
+      </w:pPr>
+      <w:r>
+        <w:rPr>
+          <w:rFonts w:ascii="Times New Roman" w:hAnsi="Times New Roman" w:cs="Times New Roman"/>
+          <w:color w:val="C00000"/>
+          <w:sz w:val="24"/>
+          <w:szCs w:val="24"/>
+        </w:rPr>
+        <w:t xml:space="preserve">For example, “This scatterplot was produced by Steve Simon on </w:t>
+      </w:r>
+      <w:proofErr w:type="gramStart"/>
+      <w:r>
+        <w:rPr>
+          <w:rFonts w:ascii="Times New Roman" w:hAnsi="Times New Roman" w:cs="Times New Roman"/>
+          <w:color w:val="C00000"/>
+          <w:sz w:val="24"/>
+          <w:szCs w:val="24"/>
+        </w:rPr>
+        <w:t>2023-09-19</w:t>
+      </w:r>
+      <w:proofErr w:type="gramEnd"/>
+      <w:r>
+        <w:rPr>
+          <w:rFonts w:ascii="Times New Roman" w:hAnsi="Times New Roman" w:cs="Times New Roman"/>
+          <w:color w:val="C00000"/>
+          <w:sz w:val="24"/>
+          <w:szCs w:val="24"/>
+        </w:rPr>
+        <w:t>”</w:t>
+      </w:r>
+    </w:p>
+    <w:p>
+      <w:pPr>
+        <w:rPr>
+          <w:rFonts w:ascii="Times New Roman" w:hAnsi="Times New Roman" w:cs="Times New Roman"/>
+          <w:color w:val="C00000"/>
+          <w:sz w:val="24"/>
+          <w:szCs w:val="24"/>
+        </w:rPr>
+      </w:pPr>
+      <w:r>
+        <w:rPr>
+          <w:rFonts w:ascii="Times New Roman" w:hAnsi="Times New Roman" w:cs="Times New Roman"/>
+          <w:color w:val="C00000"/>
+          <w:sz w:val="24"/>
+          <w:szCs w:val="24"/>
+        </w:rPr>
+        <w:t>Y</w:t>
+      </w:r>
+      <w:r>
+        <w:rPr>
+          <w:rFonts w:ascii="Times New Roman" w:hAnsi="Times New Roman" w:cs="Times New Roman"/>
+          <w:color w:val="C00000"/>
+          <w:sz w:val="24"/>
+          <w:szCs w:val="24"/>
+        </w:rPr>
+        <w:t>ou do not need to show any dialog boxes or program code.</w:t>
+      </w:r>
+      <w:bookmarkStart w:id="1" w:name="_Hlk146202342"/>
+      <w:r>
+        <w:rPr>
+          <w:rFonts w:ascii="Times New Roman" w:hAnsi="Times New Roman" w:cs="Times New Roman"/>
+          <w:color w:val="C00000"/>
+          <w:sz w:val="24"/>
+          <w:szCs w:val="24"/>
+        </w:rPr>
+        <w:t xml:space="preserve"> You are welcome to use a program other than SPSS (e.g., Python, R, SAS, Stata) if you are adventurous.</w:t>
+      </w:r>
+      <w:bookmarkEnd w:id="1"/>
     </w:p>
     <w:p>
       <w:pPr>
@@ -127,6 +394,536 @@
           <w:szCs w:val="24"/>
         </w:rPr>
       </w:pPr>
+    </w:p>
+    <w:p>
+      <w:pPr>
+        <w:rPr>
+          <w:rFonts w:ascii="Times New Roman" w:hAnsi="Times New Roman" w:cs="Times New Roman"/>
+          <w:color w:val="C00000"/>
+          <w:sz w:val="24"/>
+          <w:szCs w:val="24"/>
+        </w:rPr>
+      </w:pPr>
+      <w:r>
+        <w:rPr>
+          <w:rFonts w:ascii="Times New Roman" w:hAnsi="Times New Roman" w:cs="Times New Roman"/>
+          <w:color w:val="C00000"/>
+          <w:sz w:val="24"/>
+          <w:szCs w:val="24"/>
+        </w:rPr>
+        <w:t xml:space="preserve">2. Download the file data-07-sway.txt. Import the data into SPSS. </w:t>
+      </w:r>
+      <w:r>
+        <w:rPr>
+          <w:rFonts w:ascii="Times New Roman" w:hAnsi="Times New Roman" w:cs="Times New Roman"/>
+          <w:color w:val="C00000"/>
+          <w:sz w:val="24"/>
+          <w:szCs w:val="24"/>
+        </w:rPr>
+        <w:t>S</w:t>
+      </w:r>
+      <w:r>
+        <w:rPr>
+          <w:rFonts w:ascii="Times New Roman" w:hAnsi="Times New Roman" w:cs="Times New Roman"/>
+          <w:color w:val="C00000"/>
+          <w:sz w:val="24"/>
+          <w:szCs w:val="24"/>
+        </w:rPr>
+        <w:t>how the first ten rows of data here.</w:t>
+      </w:r>
+    </w:p>
+    <w:p>
+      <w:pPr>
+        <w:rPr>
+          <w:rFonts w:ascii="Times New Roman" w:hAnsi="Times New Roman" w:cs="Times New Roman"/>
+          <w:color w:val="C00000"/>
+          <w:sz w:val="24"/>
+          <w:szCs w:val="24"/>
+        </w:rPr>
+      </w:pPr>
+    </w:p>
+    <w:p>
+      <w:pPr>
+        <w:rPr>
+          <w:rFonts w:ascii="Times New Roman" w:hAnsi="Times New Roman" w:cs="Times New Roman"/>
+          <w:color w:val="C00000"/>
+          <w:sz w:val="24"/>
+          <w:szCs w:val="24"/>
+        </w:rPr>
+      </w:pPr>
+      <w:r>
+        <w:rPr>
+          <w:rFonts w:ascii="Times New Roman" w:hAnsi="Times New Roman" w:cs="Times New Roman"/>
+          <w:color w:val="C00000"/>
+          <w:sz w:val="24"/>
+          <w:szCs w:val="24"/>
+        </w:rPr>
+        <w:t xml:space="preserve">3. Draw </w:t>
+      </w:r>
+      <w:r>
+        <w:rPr>
+          <w:rFonts w:ascii="Times New Roman" w:hAnsi="Times New Roman" w:cs="Times New Roman"/>
+          <w:color w:val="C00000"/>
+          <w:sz w:val="24"/>
+          <w:szCs w:val="24"/>
+        </w:rPr>
+        <w:t>plots comparing the front-to-back sway value between the two age groups. Repeat for the side-to-side sway value. Show the graphs below.</w:t>
+      </w:r>
+    </w:p>
+    <w:p>
+      <w:pPr>
+        <w:rPr>
+          <w:rFonts w:ascii="Times New Roman" w:hAnsi="Times New Roman" w:cs="Times New Roman"/>
+          <w:color w:val="C00000"/>
+          <w:sz w:val="24"/>
+          <w:szCs w:val="24"/>
+        </w:rPr>
+      </w:pPr>
+    </w:p>
+    <w:p>
+      <w:pPr>
+        <w:rPr>
+          <w:rFonts w:ascii="Times New Roman" w:hAnsi="Times New Roman" w:cs="Times New Roman"/>
+          <w:color w:val="C00000"/>
+          <w:sz w:val="24"/>
+          <w:szCs w:val="24"/>
+        </w:rPr>
+      </w:pPr>
+      <w:r>
+        <w:rPr>
+          <w:rFonts w:ascii="Times New Roman" w:hAnsi="Times New Roman" w:cs="Times New Roman"/>
+          <w:color w:val="C00000"/>
+          <w:sz w:val="24"/>
+          <w:szCs w:val="24"/>
+        </w:rPr>
+        <w:t xml:space="preserve">4. Do the boxplots show any problems with non-normality and/or </w:t>
+      </w:r>
+      <w:proofErr w:type="spellStart"/>
+      <w:r>
+        <w:rPr>
+          <w:rFonts w:ascii="Times New Roman" w:hAnsi="Times New Roman" w:cs="Times New Roman"/>
+          <w:color w:val="C00000"/>
+          <w:sz w:val="24"/>
+          <w:szCs w:val="24"/>
+        </w:rPr>
+        <w:t>heteroscedascity</w:t>
+      </w:r>
+      <w:proofErr w:type="spellEnd"/>
+      <w:r>
+        <w:rPr>
+          <w:rFonts w:ascii="Times New Roman" w:hAnsi="Times New Roman" w:cs="Times New Roman"/>
+          <w:color w:val="C00000"/>
+          <w:sz w:val="24"/>
+          <w:szCs w:val="24"/>
+        </w:rPr>
+        <w:t>?</w:t>
+      </w:r>
+    </w:p>
+    <w:p>
+      <w:pPr>
+        <w:rPr>
+          <w:rFonts w:ascii="Times New Roman" w:hAnsi="Times New Roman" w:cs="Times New Roman"/>
+          <w:color w:val="C00000"/>
+          <w:sz w:val="24"/>
+          <w:szCs w:val="24"/>
+        </w:rPr>
+      </w:pPr>
+    </w:p>
+    <w:p>
+      <w:pPr>
+        <w:rPr>
+          <w:rFonts w:ascii="Times New Roman" w:hAnsi="Times New Roman" w:cs="Times New Roman"/>
+          <w:color w:val="C00000"/>
+          <w:sz w:val="24"/>
+          <w:szCs w:val="24"/>
+        </w:rPr>
+      </w:pPr>
+      <w:r>
+        <w:rPr>
+          <w:rFonts w:ascii="Times New Roman" w:hAnsi="Times New Roman" w:cs="Times New Roman"/>
+          <w:color w:val="C00000"/>
+          <w:sz w:val="24"/>
+          <w:szCs w:val="24"/>
+        </w:rPr>
+        <w:t>5</w:t>
+      </w:r>
+      <w:r>
+        <w:rPr>
+          <w:rFonts w:ascii="Times New Roman" w:hAnsi="Times New Roman" w:cs="Times New Roman"/>
+          <w:color w:val="C00000"/>
+          <w:sz w:val="24"/>
+          <w:szCs w:val="24"/>
+        </w:rPr>
+        <w:t xml:space="preserve">. Calculate an independent samples (two sample) t-test in SPSS for testing the one-tailed hypotheses that elderly patients have a greater average sway. Do two separate tests, one for front-to-back sway and one for side-to-side sway. Show the dialog box or program code along with </w:t>
+      </w:r>
+      <w:proofErr w:type="gramStart"/>
+      <w:r>
+        <w:rPr>
+          <w:rFonts w:ascii="Times New Roman" w:hAnsi="Times New Roman" w:cs="Times New Roman"/>
+          <w:color w:val="C00000"/>
+          <w:sz w:val="24"/>
+          <w:szCs w:val="24"/>
+        </w:rPr>
+        <w:t>all of</w:t>
+      </w:r>
+      <w:proofErr w:type="gramEnd"/>
+      <w:r>
+        <w:rPr>
+          <w:rFonts w:ascii="Times New Roman" w:hAnsi="Times New Roman" w:cs="Times New Roman"/>
+          <w:color w:val="C00000"/>
+          <w:sz w:val="24"/>
+          <w:szCs w:val="24"/>
+        </w:rPr>
+        <w:t xml:space="preserve"> the output.</w:t>
+      </w:r>
+    </w:p>
+    <w:p>
+      <w:pPr>
+        <w:rPr>
+          <w:rFonts w:ascii="Times New Roman" w:hAnsi="Times New Roman" w:cs="Times New Roman"/>
+          <w:color w:val="C00000"/>
+          <w:sz w:val="24"/>
+          <w:szCs w:val="24"/>
+        </w:rPr>
+      </w:pPr>
+    </w:p>
+    <w:p>
+      <w:pPr>
+        <w:rPr>
+          <w:rFonts w:ascii="Times New Roman" w:hAnsi="Times New Roman" w:cs="Times New Roman"/>
+          <w:color w:val="C00000"/>
+          <w:sz w:val="24"/>
+          <w:szCs w:val="24"/>
+        </w:rPr>
+      </w:pPr>
+      <w:r>
+        <w:rPr>
+          <w:rFonts w:ascii="Times New Roman" w:hAnsi="Times New Roman" w:cs="Times New Roman"/>
+          <w:color w:val="C00000"/>
+          <w:sz w:val="24"/>
+          <w:szCs w:val="24"/>
+        </w:rPr>
+        <w:t>6</w:t>
+      </w:r>
+      <w:r>
+        <w:rPr>
+          <w:rFonts w:ascii="Times New Roman" w:hAnsi="Times New Roman" w:cs="Times New Roman"/>
+          <w:color w:val="C00000"/>
+          <w:sz w:val="24"/>
+          <w:szCs w:val="24"/>
+        </w:rPr>
+        <w:t>. Summarize the results of the t-tests in a language suitable for a journal article.</w:t>
+      </w:r>
+    </w:p>
+    <w:p>
+      <w:pPr>
+        <w:rPr>
+          <w:rFonts w:ascii="Times New Roman" w:hAnsi="Times New Roman" w:cs="Times New Roman"/>
+          <w:color w:val="C00000"/>
+          <w:sz w:val="24"/>
+          <w:szCs w:val="24"/>
+        </w:rPr>
+      </w:pPr>
+    </w:p>
+    <w:p>
+      <w:pPr>
+        <w:rPr>
+          <w:rFonts w:ascii="Times New Roman" w:hAnsi="Times New Roman" w:cs="Times New Roman"/>
+          <w:color w:val="C00000"/>
+          <w:sz w:val="24"/>
+          <w:szCs w:val="24"/>
+        </w:rPr>
+      </w:pPr>
+      <w:r>
+        <w:rPr>
+          <w:rFonts w:ascii="Times New Roman" w:hAnsi="Times New Roman" w:cs="Times New Roman"/>
+          <w:color w:val="C00000"/>
+          <w:sz w:val="24"/>
+          <w:szCs w:val="24"/>
+        </w:rPr>
+        <w:t>7. Download the file data-07-reiki.txt. Import the data into SPSS.</w:t>
+      </w:r>
+      <w:r>
+        <w:rPr>
+          <w:rFonts w:ascii="Times New Roman" w:hAnsi="Times New Roman" w:cs="Times New Roman"/>
+          <w:color w:val="C00000"/>
+          <w:sz w:val="24"/>
+          <w:szCs w:val="24"/>
+        </w:rPr>
+        <w:t xml:space="preserve"> Show the first ten rows of data here.</w:t>
+      </w:r>
+    </w:p>
+    <w:p>
+      <w:pPr>
+        <w:rPr>
+          <w:rFonts w:ascii="Times New Roman" w:hAnsi="Times New Roman" w:cs="Times New Roman"/>
+          <w:color w:val="C00000"/>
+          <w:sz w:val="24"/>
+          <w:szCs w:val="24"/>
+        </w:rPr>
+      </w:pPr>
+    </w:p>
+    <w:p>
+      <w:pPr>
+        <w:rPr>
+          <w:rFonts w:ascii="Times New Roman" w:hAnsi="Times New Roman" w:cs="Times New Roman"/>
+          <w:color w:val="C00000"/>
+          <w:sz w:val="24"/>
+          <w:szCs w:val="24"/>
+        </w:rPr>
+      </w:pPr>
+      <w:r>
+        <w:rPr>
+          <w:rFonts w:ascii="Times New Roman" w:hAnsi="Times New Roman" w:cs="Times New Roman"/>
+          <w:color w:val="C00000"/>
+          <w:sz w:val="24"/>
+          <w:szCs w:val="24"/>
+        </w:rPr>
+        <w:lastRenderedPageBreak/>
+        <w:t xml:space="preserve">8. Calculate the difference between </w:t>
+      </w:r>
+      <w:proofErr w:type="spellStart"/>
+      <w:r>
+        <w:rPr>
+          <w:rFonts w:ascii="Times New Roman" w:hAnsi="Times New Roman" w:cs="Times New Roman"/>
+          <w:color w:val="C00000"/>
+          <w:sz w:val="24"/>
+          <w:szCs w:val="24"/>
+        </w:rPr>
+        <w:t>VAS.before</w:t>
+      </w:r>
+      <w:proofErr w:type="spellEnd"/>
+      <w:r>
+        <w:rPr>
+          <w:rFonts w:ascii="Times New Roman" w:hAnsi="Times New Roman" w:cs="Times New Roman"/>
+          <w:color w:val="C00000"/>
+          <w:sz w:val="24"/>
+          <w:szCs w:val="24"/>
+        </w:rPr>
+        <w:t xml:space="preserve"> and </w:t>
+      </w:r>
+      <w:proofErr w:type="spellStart"/>
+      <w:r>
+        <w:rPr>
+          <w:rFonts w:ascii="Times New Roman" w:hAnsi="Times New Roman" w:cs="Times New Roman"/>
+          <w:color w:val="C00000"/>
+          <w:sz w:val="24"/>
+          <w:szCs w:val="24"/>
+        </w:rPr>
+        <w:t>VAS.after</w:t>
+      </w:r>
+      <w:proofErr w:type="spellEnd"/>
+      <w:r>
+        <w:rPr>
+          <w:rFonts w:ascii="Times New Roman" w:hAnsi="Times New Roman" w:cs="Times New Roman"/>
+          <w:color w:val="C00000"/>
+          <w:sz w:val="24"/>
+          <w:szCs w:val="24"/>
+        </w:rPr>
+        <w:t xml:space="preserve"> and the difference between Likert-before and Likert-after. </w:t>
+      </w:r>
+      <w:r>
+        <w:rPr>
+          <w:rFonts w:ascii="Times New Roman" w:hAnsi="Times New Roman" w:cs="Times New Roman"/>
+          <w:color w:val="C00000"/>
+          <w:sz w:val="24"/>
+          <w:szCs w:val="24"/>
+        </w:rPr>
+        <w:t xml:space="preserve"> </w:t>
+      </w:r>
+      <w:r>
+        <w:rPr>
+          <w:rFonts w:ascii="Times New Roman" w:hAnsi="Times New Roman" w:cs="Times New Roman"/>
+          <w:color w:val="C00000"/>
+          <w:sz w:val="24"/>
+          <w:szCs w:val="24"/>
+        </w:rPr>
+        <w:t>Show the first ten rows of data after computing these variables.</w:t>
+      </w:r>
+    </w:p>
+    <w:p>
+      <w:pPr>
+        <w:rPr>
+          <w:rFonts w:ascii="Times New Roman" w:hAnsi="Times New Roman" w:cs="Times New Roman"/>
+          <w:color w:val="C00000"/>
+          <w:sz w:val="24"/>
+          <w:szCs w:val="24"/>
+        </w:rPr>
+      </w:pPr>
+    </w:p>
+    <w:p>
+      <w:pPr>
+        <w:rPr>
+          <w:rFonts w:ascii="Times New Roman" w:hAnsi="Times New Roman" w:cs="Times New Roman"/>
+          <w:color w:val="C00000"/>
+          <w:sz w:val="24"/>
+          <w:szCs w:val="24"/>
+        </w:rPr>
+      </w:pPr>
+      <w:r>
+        <w:rPr>
+          <w:rFonts w:ascii="Times New Roman" w:hAnsi="Times New Roman" w:cs="Times New Roman"/>
+          <w:color w:val="C00000"/>
+          <w:sz w:val="24"/>
+          <w:szCs w:val="24"/>
+        </w:rPr>
+        <w:t xml:space="preserve">9. Draw histograms and Q-Q plots for </w:t>
+      </w:r>
+      <w:proofErr w:type="gramStart"/>
+      <w:r>
+        <w:rPr>
+          <w:rFonts w:ascii="Times New Roman" w:hAnsi="Times New Roman" w:cs="Times New Roman"/>
+          <w:color w:val="C00000"/>
+          <w:sz w:val="24"/>
+          <w:szCs w:val="24"/>
+        </w:rPr>
+        <w:t>both of these</w:t>
+      </w:r>
+      <w:proofErr w:type="gramEnd"/>
+      <w:r>
+        <w:rPr>
+          <w:rFonts w:ascii="Times New Roman" w:hAnsi="Times New Roman" w:cs="Times New Roman"/>
+          <w:color w:val="C00000"/>
+          <w:sz w:val="24"/>
+          <w:szCs w:val="24"/>
+        </w:rPr>
+        <w:t xml:space="preserve"> differences. Show the results below.</w:t>
+      </w:r>
+    </w:p>
+    <w:p>
+      <w:pPr>
+        <w:rPr>
+          <w:rFonts w:ascii="Times New Roman" w:hAnsi="Times New Roman" w:cs="Times New Roman"/>
+          <w:color w:val="C00000"/>
+          <w:sz w:val="24"/>
+          <w:szCs w:val="24"/>
+        </w:rPr>
+      </w:pPr>
+    </w:p>
+    <w:p>
+      <w:pPr>
+        <w:rPr>
+          <w:rFonts w:ascii="Times New Roman" w:hAnsi="Times New Roman" w:cs="Times New Roman"/>
+          <w:color w:val="C00000"/>
+          <w:sz w:val="24"/>
+          <w:szCs w:val="24"/>
+        </w:rPr>
+      </w:pPr>
+      <w:r>
+        <w:rPr>
+          <w:rFonts w:ascii="Times New Roman" w:hAnsi="Times New Roman" w:cs="Times New Roman"/>
+          <w:color w:val="C00000"/>
+          <w:sz w:val="24"/>
+          <w:szCs w:val="24"/>
+        </w:rPr>
+        <w:t>10. Do these plots suggest a problem with non-normality.</w:t>
+      </w:r>
+    </w:p>
+    <w:p>
+      <w:pPr>
+        <w:rPr>
+          <w:rFonts w:ascii="Times New Roman" w:hAnsi="Times New Roman" w:cs="Times New Roman"/>
+          <w:color w:val="C00000"/>
+          <w:sz w:val="24"/>
+          <w:szCs w:val="24"/>
+        </w:rPr>
+      </w:pPr>
+    </w:p>
+    <w:p>
+      <w:pPr>
+        <w:rPr>
+          <w:rFonts w:ascii="Times New Roman" w:hAnsi="Times New Roman" w:cs="Times New Roman"/>
+          <w:color w:val="C00000"/>
+          <w:sz w:val="24"/>
+          <w:szCs w:val="24"/>
+        </w:rPr>
+      </w:pPr>
+      <w:r>
+        <w:rPr>
+          <w:rFonts w:ascii="Times New Roman" w:hAnsi="Times New Roman" w:cs="Times New Roman"/>
+          <w:color w:val="C00000"/>
+          <w:sz w:val="24"/>
+          <w:szCs w:val="24"/>
+        </w:rPr>
+        <w:t>11. Calculate a paired differences t-test for VAS and Likert measures of pain.</w:t>
+      </w:r>
+    </w:p>
+    <w:p>
+      <w:pPr>
+        <w:rPr>
+          <w:rFonts w:ascii="Times New Roman" w:hAnsi="Times New Roman" w:cs="Times New Roman"/>
+          <w:color w:val="C00000"/>
+          <w:sz w:val="24"/>
+          <w:szCs w:val="24"/>
+        </w:rPr>
+      </w:pPr>
+    </w:p>
+    <w:p>
+      <w:pPr>
+        <w:rPr>
+          <w:rFonts w:ascii="Times New Roman" w:hAnsi="Times New Roman" w:cs="Times New Roman"/>
+          <w:color w:val="C00000"/>
+          <w:sz w:val="24"/>
+          <w:szCs w:val="24"/>
+        </w:rPr>
+      </w:pPr>
+      <w:r>
+        <w:rPr>
+          <w:rFonts w:ascii="Times New Roman" w:hAnsi="Times New Roman" w:cs="Times New Roman"/>
+          <w:color w:val="C00000"/>
+          <w:sz w:val="24"/>
+          <w:szCs w:val="24"/>
+        </w:rPr>
+        <w:t>12. Summarize the results of these tests in a language suitable for a journal article.</w:t>
+      </w:r>
+    </w:p>
+    <w:p>
+      <w:pPr>
+        <w:rPr>
+          <w:rFonts w:ascii="Times New Roman" w:hAnsi="Times New Roman" w:cs="Times New Roman"/>
+          <w:color w:val="C00000"/>
+          <w:sz w:val="24"/>
+          <w:szCs w:val="24"/>
+        </w:rPr>
+      </w:pPr>
+    </w:p>
+    <w:p>
+      <w:pPr>
+        <w:rPr>
+          <w:rFonts w:ascii="Times New Roman" w:hAnsi="Times New Roman" w:cs="Times New Roman"/>
+          <w:color w:val="C00000"/>
+          <w:sz w:val="24"/>
+          <w:szCs w:val="24"/>
+        </w:rPr>
+      </w:pPr>
+      <w:r>
+        <w:rPr>
+          <w:rFonts w:ascii="Times New Roman" w:hAnsi="Times New Roman" w:cs="Times New Roman"/>
+          <w:color w:val="C00000"/>
+          <w:sz w:val="24"/>
+          <w:szCs w:val="24"/>
+        </w:rPr>
+        <w:t>13. Explain why some researchers might object to the use of t-tests for the VAS or Likert measures of pain?</w:t>
+      </w:r>
+    </w:p>
+    <w:p>
+      <w:pPr>
+        <w:rPr>
+          <w:rFonts w:ascii="Times New Roman" w:hAnsi="Times New Roman" w:cs="Times New Roman"/>
+          <w:color w:val="C00000"/>
+          <w:sz w:val="24"/>
+          <w:szCs w:val="24"/>
+        </w:rPr>
+      </w:pPr>
+      <w:r>
+        <w:rPr>
+          <w:rFonts w:ascii="Times New Roman" w:hAnsi="Times New Roman" w:cs="Times New Roman"/>
+          <w:color w:val="C00000"/>
+          <w:sz w:val="24"/>
+          <w:szCs w:val="24"/>
+        </w:rPr>
+        <w:t xml:space="preserve">5. </w:t>
+      </w:r>
     </w:p>
     <w:p>
       <w:pPr>
@@ -474,7 +1271,11 @@
         <w:t>One day</w:t>
       </w:r>
       <w:r>
-        <w:t xml:space="preserve"> later, the student were again assessed.  This time, those students who took the new test first, now took the old test.  Those students who first took the old test, now took the new test. </w:t>
+        <w:t xml:space="preserve"> later, the student were again </w:t>
+      </w:r>
+      <w:r>
+        <w:lastRenderedPageBreak/>
+        <w:t xml:space="preserve">assessed.  This time, those students who took the new test first, now took the old test.  Those students who first took the old test, now took the new test. </w:t>
       </w:r>
       <w:r>
         <w:t xml:space="preserve">All students took both tests. </w:t>
@@ -558,7 +1359,6 @@
     </w:p>
     <w:p>
       <w:r>
-        <w:lastRenderedPageBreak/>
         <w:t>1. State the Null Hypothesis</w:t>
       </w:r>
       <w:r>
@@ -969,12 +1769,15 @@
     </w:p>
     <w:p>
       <w:r>
-        <w:t>Administration from a high school in the Kansas City School District wanted to assess a new method of testing competency in calculus for its International Baccalaureate students.  The district administrators believed that the new method of testing was superior to the old method and that more students would achieve better grades in calculus with the new method. To assess the new testing method, one of the two classes of calculus was tested using the old test method and the other class was tested using the new test method. The teachers assigned to this process wanted to see if the new method of testing was indeed better than the old method of testing.  Following teaching the same unit of information to their students, each class was given a test to assess competency with the new material. Class A was given the new test and Class B was given the old test. Each class consisted of 20 students.  These students had been randomly assigned to their calculus class at the beginning of the school year. Test scores were recorded on a continuous data scale of 0-100 points.</w:t>
-      </w:r>
-    </w:p>
-    <w:p>
+        <w:t xml:space="preserve">Administration from a high school in the Kansas City School District wanted to assess a new method of testing competency in calculus for its International Baccalaureate students.  The district administrators believed that the new method of testing was superior to the old method and that more students would </w:t>
+      </w:r>
       <w:r>
         <w:lastRenderedPageBreak/>
+        <w:t>achieve better grades in calculus with the new method. To assess the new testing method, one of the two classes of calculus was tested using the old test method and the other class was tested using the new test method. The teachers assigned to this process wanted to see if the new method of testing was indeed better than the old method of testing.  Following teaching the same unit of information to their students, each class was given a test to assess competency with the new material. Class A was given the new test and Class B was given the old test. Each class consisted of 20 students.  These students had been randomly assigned to their calculus class at the beginning of the school year. Test scores were recorded on a continuous data scale of 0-100 points.</w:t>
+      </w:r>
+    </w:p>
+    <w:p>
+      <w:r>
         <w:t xml:space="preserve"> Select a statistical analysis method </w:t>
       </w:r>
       <w:r>
@@ -1310,6 +2113,7 @@
           <w:b/>
           <w:color w:val="FF0000"/>
         </w:rPr>
+        <w:lastRenderedPageBreak/>
         <w:t>***</w:t>
       </w:r>
       <w:r>
@@ -1598,8 +2402,124 @@
       </w:pPr>
     </w:lvl>
   </w:abstractNum>
+  <w:abstractNum w:abstractNumId="1" w15:restartNumberingAfterBreak="0">
+    <w:nsid w:val="52D50EF8"/>
+    <w:multiLevelType w:val="hybridMultilevel"/>
+    <w:tmpl w:val="0BD40D92"/>
+    <w:lvl w:ilvl="0" w:tplc="04090001">
+      <w:start w:val="1"/>
+      <w:numFmt w:val="bullet"/>
+      <w:lvlText w:val=""/>
+      <w:lvlJc w:val="left"/>
+      <w:pPr>
+        <w:ind w:left="720" w:hanging="360"/>
+      </w:pPr>
+      <w:rPr>
+        <w:rFonts w:ascii="Symbol" w:hAnsi="Symbol" w:hint="default"/>
+      </w:rPr>
+    </w:lvl>
+    <w:lvl w:ilvl="1" w:tplc="04090003">
+      <w:start w:val="1"/>
+      <w:numFmt w:val="bullet"/>
+      <w:lvlText w:val="o"/>
+      <w:lvlJc w:val="left"/>
+      <w:pPr>
+        <w:ind w:left="1440" w:hanging="360"/>
+      </w:pPr>
+      <w:rPr>
+        <w:rFonts w:ascii="Courier New" w:hAnsi="Courier New" w:cs="Courier New" w:hint="default"/>
+      </w:rPr>
+    </w:lvl>
+    <w:lvl w:ilvl="2" w:tplc="04090005" w:tentative="1">
+      <w:start w:val="1"/>
+      <w:numFmt w:val="bullet"/>
+      <w:lvlText w:val=""/>
+      <w:lvlJc w:val="left"/>
+      <w:pPr>
+        <w:ind w:left="2160" w:hanging="360"/>
+      </w:pPr>
+      <w:rPr>
+        <w:rFonts w:ascii="Wingdings" w:hAnsi="Wingdings" w:hint="default"/>
+      </w:rPr>
+    </w:lvl>
+    <w:lvl w:ilvl="3" w:tplc="04090001" w:tentative="1">
+      <w:start w:val="1"/>
+      <w:numFmt w:val="bullet"/>
+      <w:lvlText w:val=""/>
+      <w:lvlJc w:val="left"/>
+      <w:pPr>
+        <w:ind w:left="2880" w:hanging="360"/>
+      </w:pPr>
+      <w:rPr>
+        <w:rFonts w:ascii="Symbol" w:hAnsi="Symbol" w:hint="default"/>
+      </w:rPr>
+    </w:lvl>
+    <w:lvl w:ilvl="4" w:tplc="04090003" w:tentative="1">
+      <w:start w:val="1"/>
+      <w:numFmt w:val="bullet"/>
+      <w:lvlText w:val="o"/>
+      <w:lvlJc w:val="left"/>
+      <w:pPr>
+        <w:ind w:left="3600" w:hanging="360"/>
+      </w:pPr>
+      <w:rPr>
+        <w:rFonts w:ascii="Courier New" w:hAnsi="Courier New" w:cs="Courier New" w:hint="default"/>
+      </w:rPr>
+    </w:lvl>
+    <w:lvl w:ilvl="5" w:tplc="04090005" w:tentative="1">
+      <w:start w:val="1"/>
+      <w:numFmt w:val="bullet"/>
+      <w:lvlText w:val=""/>
+      <w:lvlJc w:val="left"/>
+      <w:pPr>
+        <w:ind w:left="4320" w:hanging="360"/>
+      </w:pPr>
+      <w:rPr>
+        <w:rFonts w:ascii="Wingdings" w:hAnsi="Wingdings" w:hint="default"/>
+      </w:rPr>
+    </w:lvl>
+    <w:lvl w:ilvl="6" w:tplc="04090001" w:tentative="1">
+      <w:start w:val="1"/>
+      <w:numFmt w:val="bullet"/>
+      <w:lvlText w:val=""/>
+      <w:lvlJc w:val="left"/>
+      <w:pPr>
+        <w:ind w:left="5040" w:hanging="360"/>
+      </w:pPr>
+      <w:rPr>
+        <w:rFonts w:ascii="Symbol" w:hAnsi="Symbol" w:hint="default"/>
+      </w:rPr>
+    </w:lvl>
+    <w:lvl w:ilvl="7" w:tplc="04090003" w:tentative="1">
+      <w:start w:val="1"/>
+      <w:numFmt w:val="bullet"/>
+      <w:lvlText w:val="o"/>
+      <w:lvlJc w:val="left"/>
+      <w:pPr>
+        <w:ind w:left="5760" w:hanging="360"/>
+      </w:pPr>
+      <w:rPr>
+        <w:rFonts w:ascii="Courier New" w:hAnsi="Courier New" w:cs="Courier New" w:hint="default"/>
+      </w:rPr>
+    </w:lvl>
+    <w:lvl w:ilvl="8" w:tplc="04090005" w:tentative="1">
+      <w:start w:val="1"/>
+      <w:numFmt w:val="bullet"/>
+      <w:lvlText w:val=""/>
+      <w:lvlJc w:val="left"/>
+      <w:pPr>
+        <w:ind w:left="6480" w:hanging="360"/>
+      </w:pPr>
+      <w:rPr>
+        <w:rFonts w:ascii="Wingdings" w:hAnsi="Wingdings" w:hint="default"/>
+      </w:rPr>
+    </w:lvl>
+  </w:abstractNum>
   <w:num w:numId="1" w16cid:durableId="221410616">
     <w:abstractNumId w:val="0"/>
+  </w:num>
+  <w:num w:numId="2" w16cid:durableId="1144354742">
+    <w:abstractNumId w:val="1"/>
   </w:num>
 </w:numbering>
 </file>

</xml_diff>

<commit_message>
Added paired t-test example to biostats-1
</commit_message>
<xml_diff>
--- a/biostats-1/doc/simon-5501-07-t-tests.docx
+++ b/biostats-1/doc/simon-5501-07-t-tests.docx
@@ -923,8 +923,95 @@
           <w:sz w:val="24"/>
           <w:szCs w:val="24"/>
         </w:rPr>
-        <w:t>14. I need to add a few questions about power and sample size calculations!!!</w:t>
-      </w:r>
+        <w:t xml:space="preserve">14. </w:t>
+      </w:r>
+      <w:r>
+        <w:rPr>
+          <w:rFonts w:ascii="Times New Roman" w:hAnsi="Times New Roman" w:cs="Times New Roman"/>
+          <w:color w:val="C00000"/>
+          <w:sz w:val="24"/>
+          <w:szCs w:val="24"/>
+        </w:rPr>
+        <w:t>The analysis of skin barriers for pediatric burn victims had a second important outcome, the cost of treatment. For the currently used barrier, the average cost was $20 with a standard deviation of $2.50. An average difference of $1 would be considered clinically important. What sample size would you need using the rule of 16. Show your intermediate calculations.</w:t>
+      </w:r>
+    </w:p>
+    <w:p>
+      <w:pPr>
+        <w:rPr>
+          <w:rFonts w:ascii="Times New Roman" w:hAnsi="Times New Roman" w:cs="Times New Roman"/>
+          <w:color w:val="C00000"/>
+          <w:sz w:val="24"/>
+          <w:szCs w:val="24"/>
+        </w:rPr>
+      </w:pPr>
+    </w:p>
+    <w:p>
+      <w:pPr>
+        <w:rPr>
+          <w:rFonts w:ascii="Times New Roman" w:hAnsi="Times New Roman" w:cs="Times New Roman"/>
+          <w:color w:val="C00000"/>
+          <w:sz w:val="24"/>
+          <w:szCs w:val="24"/>
+        </w:rPr>
+      </w:pPr>
+      <w:r>
+        <w:rPr>
+          <w:rFonts w:ascii="Times New Roman" w:hAnsi="Times New Roman" w:cs="Times New Roman"/>
+          <w:color w:val="C00000"/>
+          <w:sz w:val="24"/>
+          <w:szCs w:val="24"/>
+        </w:rPr>
+        <w:t>15. Use the SPSS program to estimate the sample size for the above scenario with a two-tailed test and an alpha level of 0.05. You want to have power of 0.8. Show the output below.</w:t>
+      </w:r>
+    </w:p>
+    <w:p>
+      <w:pPr>
+        <w:rPr>
+          <w:rFonts w:ascii="Times New Roman" w:hAnsi="Times New Roman" w:cs="Times New Roman"/>
+          <w:color w:val="C00000"/>
+          <w:sz w:val="24"/>
+          <w:szCs w:val="24"/>
+        </w:rPr>
+      </w:pPr>
+    </w:p>
+    <w:p>
+      <w:pPr>
+        <w:rPr>
+          <w:rFonts w:ascii="Times New Roman" w:hAnsi="Times New Roman" w:cs="Times New Roman"/>
+          <w:color w:val="C00000"/>
+          <w:sz w:val="24"/>
+          <w:szCs w:val="24"/>
+        </w:rPr>
+      </w:pPr>
+      <w:r>
+        <w:rPr>
+          <w:rFonts w:ascii="Times New Roman" w:hAnsi="Times New Roman" w:cs="Times New Roman"/>
+          <w:color w:val="C00000"/>
+          <w:sz w:val="24"/>
+          <w:szCs w:val="24"/>
+        </w:rPr>
+        <w:t>16. Briefly interpret this output.</w:t>
+      </w:r>
+    </w:p>
+    <w:p>
+      <w:pPr>
+        <w:rPr>
+          <w:rFonts w:ascii="Times New Roman" w:hAnsi="Times New Roman" w:cs="Times New Roman"/>
+          <w:color w:val="C00000"/>
+          <w:sz w:val="24"/>
+          <w:szCs w:val="24"/>
+        </w:rPr>
+      </w:pPr>
+    </w:p>
+    <w:p>
+      <w:pPr>
+        <w:rPr>
+          <w:rFonts w:ascii="Times New Roman" w:hAnsi="Times New Roman" w:cs="Times New Roman"/>
+          <w:color w:val="C00000"/>
+          <w:sz w:val="24"/>
+          <w:szCs w:val="24"/>
+        </w:rPr>
+      </w:pPr>
     </w:p>
     <w:p>
       <w:pPr>

</xml_diff>

<commit_message>
Updated simon-5501-08-anova.docx in biostats-1
</commit_message>
<xml_diff>
--- a/biostats-1/doc/simon-5501-07-t-tests.docx
+++ b/biostats-1/doc/simon-5501-07-t-tests.docx
@@ -19,15 +19,6 @@
           <w:szCs w:val="24"/>
         </w:rPr>
         <w:t>Homework assignment 07</w:t>
-      </w:r>
-      <w:r>
-        <w:rPr>
-          <w:rFonts w:ascii="Times New Roman" w:hAnsi="Times New Roman" w:cs="Times New Roman"/>
-          <w:color w:val="C00000"/>
-          <w:sz w:val="24"/>
-          <w:szCs w:val="24"/>
-        </w:rPr>
-        <w:t xml:space="preserve"> (almost done)</w:t>
       </w:r>
     </w:p>
     <w:p>

</xml_diff>